<commit_message>
Added alis overview stuff
</commit_message>
<xml_diff>
--- a/Documentation/Communication protocol between server and client.docx
+++ b/Documentation/Communication protocol between server and client.docx
@@ -4,7 +4,7 @@
   <w:body>
     <w:p>
       <w:pPr>
-        <w:pStyle w:val="Heading1"/>
+        <w:pStyle w:val="Heading2"/>
         <w:rPr>
           <w:lang w:val="en-US"/>
         </w:rPr>
@@ -27,25 +27,6 @@
         </w:rPr>
         <w:t xml:space="preserve"> and client</w:t>
       </w:r>
-      <w:r>
-        <w:rPr>
-          <w:lang w:val="en-US"/>
-        </w:rPr>
-        <w:t xml:space="preserve"> </w:t>
-      </w:r>
-      <w:r>
-        <w:rPr>
-          <w:lang w:val="en-US"/>
-        </w:rPr>
-        <w:t>‘</w:t>
-      </w:r>
-    </w:p>
-    <w:p>
-      <w:pPr>
-        <w:rPr>
-          <w:lang w:val="en-US"/>
-        </w:rPr>
-      </w:pPr>
     </w:p>
     <w:p>
       <w:pPr>
@@ -203,16 +184,24 @@
     </w:p>
     <w:p>
       <w:pPr>
-        <w:pStyle w:val="Heading3"/>
+        <w:pStyle w:val="Heading5"/>
         <w:rPr>
           <w:lang w:val="en-US"/>
         </w:rPr>
       </w:pPr>
+      <w:proofErr w:type="spellStart"/>
       <w:r>
         <w:rPr>
           <w:lang w:val="en-US"/>
         </w:rPr>
         <w:t>ClientRpc</w:t>
+      </w:r>
+      <w:proofErr w:type="spellEnd"/>
+      <w:r>
+        <w:rPr>
+          <w:lang w:val="en-US"/>
+        </w:rPr>
+        <w:t xml:space="preserve"> - methods</w:t>
       </w:r>
     </w:p>
     <w:p>
@@ -264,8 +253,8 @@
         </w:rPr>
         <w:drawing>
           <wp:inline distT="0" distB="0" distL="0" distR="0" wp14:anchorId="265C4054" wp14:editId="70A199CF">
-            <wp:extent cx="2714625" cy="1066800"/>
-            <wp:effectExtent l="0" t="0" r="9525" b="0"/>
+            <wp:extent cx="2122227" cy="833998"/>
+            <wp:effectExtent l="0" t="0" r="0" b="4445"/>
             <wp:docPr id="4" name="Picture 4"/>
             <wp:cNvGraphicFramePr>
               <a:graphicFrameLocks xmlns:a="http://schemas.openxmlformats.org/drawingml/2006/main" noChangeAspect="1"/>
@@ -286,7 +275,7 @@
                   <pic:spPr>
                     <a:xfrm>
                       <a:off x="0" y="0"/>
-                      <a:ext cx="2714625" cy="1066800"/>
+                      <a:ext cx="2143860" cy="842499"/>
                     </a:xfrm>
                     <a:prstGeom prst="rect">
                       <a:avLst/>
@@ -301,7 +290,7 @@
     </w:p>
     <w:p>
       <w:pPr>
-        <w:pStyle w:val="Heading3"/>
+        <w:pStyle w:val="Heading5"/>
         <w:rPr>
           <w:lang w:val="en-US"/>
         </w:rPr>
@@ -311,6 +300,12 @@
           <w:lang w:val="en-US"/>
         </w:rPr>
         <w:t>Command</w:t>
+      </w:r>
+      <w:r>
+        <w:rPr>
+          <w:lang w:val="en-US"/>
+        </w:rPr>
+        <w:t xml:space="preserve"> - methods</w:t>
       </w:r>
     </w:p>
     <w:p>
@@ -359,8 +354,6 @@
         </w:rPr>
         <w:t xml:space="preserve"> methods.</w:t>
       </w:r>
-      <w:bookmarkStart w:id="0" w:name="_GoBack"/>
-      <w:bookmarkEnd w:id="0"/>
     </w:p>
     <w:p>
       <w:pPr>
@@ -374,8 +367,8 @@
         </w:rPr>
         <w:drawing>
           <wp:inline distT="0" distB="0" distL="0" distR="0" wp14:anchorId="043A9042" wp14:editId="4D8EE1B7">
-            <wp:extent cx="5829300" cy="1714500"/>
-            <wp:effectExtent l="0" t="0" r="0" b="0"/>
+            <wp:extent cx="4196687" cy="1234320"/>
+            <wp:effectExtent l="0" t="0" r="0" b="4445"/>
             <wp:docPr id="5" name="Picture 5"/>
             <wp:cNvGraphicFramePr>
               <a:graphicFrameLocks xmlns:a="http://schemas.openxmlformats.org/drawingml/2006/main" noChangeAspect="1"/>
@@ -396,7 +389,7 @@
                   <pic:spPr>
                     <a:xfrm>
                       <a:off x="0" y="0"/>
-                      <a:ext cx="5829300" cy="1714500"/>
+                      <a:ext cx="4223541" cy="1242218"/>
                     </a:xfrm>
                     <a:prstGeom prst="rect">
                       <a:avLst/>
@@ -411,10 +404,40 @@
     </w:p>
     <w:p>
       <w:pPr>
+        <w:pStyle w:val="Heading5"/>
         <w:rPr>
           <w:lang w:val="en-US"/>
         </w:rPr>
       </w:pPr>
+      <w:proofErr w:type="spellStart"/>
+      <w:r>
+        <w:rPr>
+          <w:lang w:val="en-US"/>
+        </w:rPr>
+        <w:t>SyncVar</w:t>
+      </w:r>
+      <w:proofErr w:type="spellEnd"/>
+      <w:r>
+        <w:rPr>
+          <w:lang w:val="en-US"/>
+        </w:rPr>
+        <w:t xml:space="preserve"> – variables </w:t>
+      </w:r>
+    </w:p>
+    <w:p>
+      <w:pPr>
+        <w:rPr>
+          <w:lang w:val="en-US"/>
+        </w:rPr>
+      </w:pPr>
+      <w:r>
+        <w:rPr>
+          <w:lang w:val="en-US"/>
+        </w:rPr>
+        <w:t xml:space="preserve">Is a </w:t>
+      </w:r>
+      <w:bookmarkStart w:id="0" w:name="_GoBack"/>
+      <w:bookmarkEnd w:id="0"/>
     </w:p>
     <w:sectPr>
       <w:pgSz w:w="11906" w:h="16838"/>
@@ -885,6 +908,48 @@
       <w:szCs w:val="24"/>
     </w:rPr>
   </w:style>
+  <w:style w:type="paragraph" w:styleId="Heading4">
+    <w:name w:val="heading 4"/>
+    <w:basedOn w:val="Normal"/>
+    <w:next w:val="Normal"/>
+    <w:link w:val="Heading4Char"/>
+    <w:uiPriority w:val="9"/>
+    <w:unhideWhenUsed/>
+    <w:qFormat/>
+    <w:rsid w:val="00402232"/>
+    <w:pPr>
+      <w:keepNext/>
+      <w:keepLines/>
+      <w:spacing w:before="40" w:after="0"/>
+      <w:outlineLvl w:val="3"/>
+    </w:pPr>
+    <w:rPr>
+      <w:rFonts w:asciiTheme="majorHAnsi" w:eastAsiaTheme="majorEastAsia" w:hAnsiTheme="majorHAnsi" w:cstheme="majorBidi"/>
+      <w:i/>
+      <w:iCs/>
+      <w:color w:val="2E74B5" w:themeColor="accent1" w:themeShade="BF"/>
+    </w:rPr>
+  </w:style>
+  <w:style w:type="paragraph" w:styleId="Heading5">
+    <w:name w:val="heading 5"/>
+    <w:basedOn w:val="Normal"/>
+    <w:next w:val="Normal"/>
+    <w:link w:val="Heading5Char"/>
+    <w:uiPriority w:val="9"/>
+    <w:unhideWhenUsed/>
+    <w:qFormat/>
+    <w:rsid w:val="00402232"/>
+    <w:pPr>
+      <w:keepNext/>
+      <w:keepLines/>
+      <w:spacing w:before="40" w:after="0"/>
+      <w:outlineLvl w:val="4"/>
+    </w:pPr>
+    <w:rPr>
+      <w:rFonts w:asciiTheme="majorHAnsi" w:eastAsiaTheme="majorEastAsia" w:hAnsiTheme="majorHAnsi" w:cstheme="majorBidi"/>
+      <w:color w:val="2E74B5" w:themeColor="accent1" w:themeShade="BF"/>
+    </w:rPr>
+  </w:style>
   <w:style w:type="character" w:default="1" w:styleId="DefaultParagraphFont">
     <w:name w:val="Default Paragraph Font"/>
     <w:uiPriority w:val="1"/>
@@ -979,6 +1044,30 @@
       <w:color w:val="1F4D78" w:themeColor="accent1" w:themeShade="7F"/>
       <w:sz w:val="24"/>
       <w:szCs w:val="24"/>
+    </w:rPr>
+  </w:style>
+  <w:style w:type="character" w:customStyle="1" w:styleId="Heading4Char">
+    <w:name w:val="Heading 4 Char"/>
+    <w:basedOn w:val="DefaultParagraphFont"/>
+    <w:link w:val="Heading4"/>
+    <w:uiPriority w:val="9"/>
+    <w:rsid w:val="00402232"/>
+    <w:rPr>
+      <w:rFonts w:asciiTheme="majorHAnsi" w:eastAsiaTheme="majorEastAsia" w:hAnsiTheme="majorHAnsi" w:cstheme="majorBidi"/>
+      <w:i/>
+      <w:iCs/>
+      <w:color w:val="2E74B5" w:themeColor="accent1" w:themeShade="BF"/>
+    </w:rPr>
+  </w:style>
+  <w:style w:type="character" w:customStyle="1" w:styleId="Heading5Char">
+    <w:name w:val="Heading 5 Char"/>
+    <w:basedOn w:val="DefaultParagraphFont"/>
+    <w:link w:val="Heading5"/>
+    <w:uiPriority w:val="9"/>
+    <w:rsid w:val="00402232"/>
+    <w:rPr>
+      <w:rFonts w:asciiTheme="majorHAnsi" w:eastAsiaTheme="majorEastAsia" w:hAnsiTheme="majorHAnsi" w:cstheme="majorBidi"/>
+      <w:color w:val="2E74B5" w:themeColor="accent1" w:themeShade="BF"/>
     </w:rPr>
   </w:style>
 </w:styles>

</xml_diff>

<commit_message>
latest version of command protocol
</commit_message>
<xml_diff>
--- a/Documentation/Communication protocol between server and client.docx
+++ b/Documentation/Communication protocol between server and client.docx
@@ -326,14 +326,12 @@
         </w:rPr>
         <w:t xml:space="preserve"> a way for the clients to call methods to be run on the server. Since clients cannot directly run methods on each other, they use command methods, to run methods on the </w:t>
       </w:r>
-      <w:proofErr w:type="gramStart"/>
-      <w:r>
-        <w:rPr>
-          <w:lang w:val="en-US"/>
-        </w:rPr>
-        <w:t>server, that</w:t>
-      </w:r>
-      <w:proofErr w:type="gramEnd"/>
+      <w:r>
+        <w:rPr>
+          <w:lang w:val="en-US"/>
+        </w:rPr>
+        <w:t>server, which</w:t>
+      </w:r>
       <w:r>
         <w:rPr>
           <w:lang w:val="en-US"/>
@@ -430,22 +428,72 @@
           <w:lang w:val="en-US"/>
         </w:rPr>
       </w:pPr>
+      <w:r>
+        <w:rPr>
+          <w:lang w:val="en-US"/>
+        </w:rPr>
+        <w:t xml:space="preserve">Synchronization </w:t>
+      </w:r>
+      <w:proofErr w:type="gramStart"/>
+      <w:r>
+        <w:rPr>
+          <w:lang w:val="en-US"/>
+        </w:rPr>
+        <w:t xml:space="preserve">of  </w:t>
+      </w:r>
+      <w:r>
+        <w:rPr>
+          <w:lang w:val="en-US"/>
+        </w:rPr>
+        <w:t>shared</w:t>
+      </w:r>
+      <w:proofErr w:type="gramEnd"/>
+      <w:r>
+        <w:rPr>
+          <w:lang w:val="en-US"/>
+        </w:rPr>
+        <w:t xml:space="preserve"> variables </w:t>
+      </w:r>
+      <w:r>
+        <w:rPr>
+          <w:lang w:val="en-US"/>
+        </w:rPr>
+        <w:t xml:space="preserve">from server to client are done using unity </w:t>
+      </w:r>
       <w:proofErr w:type="spellStart"/>
       <w:r>
         <w:rPr>
           <w:lang w:val="en-US"/>
         </w:rPr>
-        <w:t>Syncronisation</w:t>
+        <w:t>SyncVars</w:t>
       </w:r>
       <w:proofErr w:type="spellEnd"/>
       <w:r>
         <w:rPr>
           <w:lang w:val="en-US"/>
         </w:rPr>
-        <w:t xml:space="preserve"> done </w:t>
+        <w:t>.</w:t>
+      </w:r>
+      <w:r>
+        <w:rPr>
+          <w:lang w:val="en-US"/>
+        </w:rPr>
+        <w:t xml:space="preserve"> When player objects spawn, they automatically get the updated version of the variables, and whenever the values are changed, they are also ch</w:t>
+      </w:r>
+      <w:r>
+        <w:rPr>
+          <w:lang w:val="en-US"/>
+        </w:rPr>
+        <w:t>anged on all connected clients.</w:t>
       </w:r>
       <w:bookmarkStart w:id="0" w:name="_GoBack"/>
       <w:bookmarkEnd w:id="0"/>
+      <w:r>
+        <w:rPr>
+          <w:lang w:val="en-US"/>
+        </w:rPr>
+        <w:t xml:space="preserve"> It is implemented as shown below. </w:t>
+      </w:r>
     </w:p>
     <w:p>
       <w:pPr>
@@ -453,11 +501,17 @@
           <w:lang w:val="en-US"/>
         </w:rPr>
       </w:pPr>
+    </w:p>
+    <w:p>
+      <w:pPr>
+        <w:rPr>
+          <w:lang w:val="en-US"/>
+        </w:rPr>
+      </w:pPr>
       <w:r>
         <w:rPr>
           <w:noProof/>
         </w:rPr>
-        <w:lastRenderedPageBreak/>
         <w:drawing>
           <wp:inline distT="0" distB="0" distL="0" distR="0" wp14:anchorId="06B0B04B" wp14:editId="3E215B42">
             <wp:extent cx="3171825" cy="1457325"/>
@@ -497,7 +551,7 @@
     </w:p>
     <w:sectPr>
       <w:pgSz w:w="11906" w:h="16838"/>
-      <w:pgMar w:top="1701" w:right="1134" w:bottom="1701" w:left="1134" w:header="708" w:footer="708" w:gutter="0"/>
+      <w:pgMar w:top="720" w:right="720" w:bottom="720" w:left="720" w:header="708" w:footer="708" w:gutter="0"/>
       <w:cols w:space="708"/>
       <w:docGrid w:linePitch="360"/>
     </w:sectPr>

</xml_diff>